<commit_message>
Final manuscript edits for resubmission
</commit_message>
<xml_diff>
--- a/analysis-paper/To Upload/Edited_Manuscript_2020/Cover Letter.docx
+++ b/analysis-paper/To Upload/Edited_Manuscript_2020/Cover Letter.docx
@@ -117,6 +117,14 @@
           <w:b w:val="0"/>
           <w:bCs w:val="0"/>
         </w:rPr>
+        <w:t>,</w:t>
+      </w:r>
+      <w:r>
+        <w:rPr>
+          <w:rStyle w:val="Strong"/>
+          <w:b w:val="0"/>
+          <w:bCs w:val="0"/>
+        </w:rPr>
         <w:t xml:space="preserve"> but did not</w:t>
       </w:r>
       <w:r>
@@ -150,6 +158,14 @@
           <w:bCs w:val="0"/>
         </w:rPr>
         <w:t xml:space="preserve"> results, </w:t>
+      </w:r>
+      <w:r>
+        <w:rPr>
+          <w:rStyle w:val="Strong"/>
+          <w:b w:val="0"/>
+          <w:bCs w:val="0"/>
+        </w:rPr>
+        <w:t>n</w:t>
       </w:r>
       <w:r>
         <w:rPr>
@@ -241,17 +257,84 @@
       <w:r>
         <w:t>Sincerely,</w:t>
       </w:r>
-    </w:p>
-    <w:p>
-      <w:r>
-        <w:t>Alice</w:t>
-      </w:r>
-      <w:r>
-        <w:t xml:space="preserve"> MacQueen</w:t>
-      </w:r>
       <w:bookmarkStart w:id="1" w:name="_GoBack"/>
       <w:bookmarkEnd w:id="1"/>
     </w:p>
+    <w:p>
+      <w:pPr>
+        <w:spacing w:after="0" w:line="276" w:lineRule="auto"/>
+      </w:pPr>
+      <w:r>
+        <w:t xml:space="preserve">Alice H. MacQueen*, Jeffrey W. White, Rian Lee, Juan M. </w:t>
+      </w:r>
+      <w:proofErr w:type="spellStart"/>
+      <w:r>
+        <w:t>Osorno</w:t>
+      </w:r>
+      <w:proofErr w:type="spellEnd"/>
+      <w:r>
+        <w:t xml:space="preserve">, Jeremy Schmutz, Phillip N. </w:t>
+      </w:r>
+      <w:proofErr w:type="spellStart"/>
+      <w:r>
+        <w:t>Miklas</w:t>
+      </w:r>
+      <w:proofErr w:type="spellEnd"/>
+      <w:r>
+        <w:t xml:space="preserve">, Jim Myers, Phillip E. </w:t>
+      </w:r>
+      <w:proofErr w:type="spellStart"/>
+      <w:r>
+        <w:t>McClean</w:t>
+      </w:r>
+      <w:proofErr w:type="spellEnd"/>
+      <w:r>
+        <w:t xml:space="preserve">, and Thomas E. </w:t>
+      </w:r>
+      <w:proofErr w:type="spellStart"/>
+      <w:r>
+        <w:t>Juenger</w:t>
+      </w:r>
+      <w:proofErr w:type="spellEnd"/>
+    </w:p>
+    <w:p>
+      <w:pPr>
+        <w:spacing w:after="0" w:line="276" w:lineRule="auto"/>
+      </w:pPr>
+    </w:p>
+    <w:p>
+      <w:pPr>
+        <w:spacing w:after="0" w:line="276" w:lineRule="auto"/>
+      </w:pPr>
+      <w:r>
+        <w:t>*alice.macqueen@utexas.edu</w:t>
+      </w:r>
+    </w:p>
+    <w:p>
+      <w:pPr>
+        <w:spacing w:after="0" w:line="276" w:lineRule="auto"/>
+      </w:pPr>
+      <w:r>
+        <w:t>Department of Integrative Biology</w:t>
+      </w:r>
+    </w:p>
+    <w:p>
+      <w:pPr>
+        <w:spacing w:after="0" w:line="276" w:lineRule="auto"/>
+      </w:pPr>
+      <w:r>
+        <w:t>The University of Texas at Austin</w:t>
+      </w:r>
+    </w:p>
+    <w:p>
+      <w:pPr>
+        <w:spacing w:after="0" w:line="276" w:lineRule="auto"/>
+      </w:pPr>
+      <w:r>
+        <w:t>Austin, TX 78712</w:t>
+      </w:r>
+    </w:p>
+    <w:p/>
     <w:sectPr>
       <w:pgSz w:w="12240" w:h="15840"/>
       <w:pgMar w:top="1440" w:right="1440" w:bottom="1440" w:left="1440" w:header="720" w:footer="720" w:gutter="0"/>

</xml_diff>